<commit_message>
#3 CreateTable Method in docx
</commit_message>
<xml_diff>
--- a/outpotProject/test.docx
+++ b/outpotProject/test.docx
@@ -9,15 +9,320 @@
       <w:r>
         <w:rPr>
           <w:rFonts w:cs="B Nazanin" w:hint="cs"/>
-          <w:color w:val="black"/>
+          <w:color w:val="white"/>
           <w:szCs w:val="40"/>
           <w:b/>
-          <w:highlight w:val="white"/>
+          <w:highlight w:val="black"/>
           <w:rtl/>
         </w:rPr>
-        <w:t>علی ابراهیم پور</w:t>
+        <w:t>میلاد</w:t>
       </w:r>
     </w:p>
+    <w:tbl>
+      <w:tblPr>
+        <w:tblStyle w:val="TableGrid"/>
+        <w:bidiVisual/>
+      </w:tblPr>
+      <w:tr>
+        <w:tc>
+          <w:tcPr>
+            <w:tcW w:w="4657" w:type="dxa"/>
+          </w:tcPr>
+          <w:p/>
+        </w:tc>
+        <w:tc>
+          <w:tcPr>
+            <w:tcW w:w="4657" w:type="dxa"/>
+          </w:tcPr>
+          <w:p>
+            <w:pPr>
+              <w:jc w:val="center"/>
+            </w:pPr>
+            <w:r>
+              <w:rPr>
+                <w:rtl/>
+                <w:rFonts w:cs="B Nazanin" w:hint="cs"/>
+                <w:szCs w:val="40"/>
+                <w:color w:val="black"/>
+              </w:rPr>
+              <w:t>سال 1390</w:t>
+            </w:r>
+          </w:p>
+        </w:tc>
+        <w:tc>
+          <w:tcPr>
+            <w:tcW w:w="4657" w:type="dxa"/>
+          </w:tcPr>
+          <w:p>
+            <w:pPr>
+              <w:jc w:val="center"/>
+            </w:pPr>
+            <w:r>
+              <w:rPr>
+                <w:rtl/>
+                <w:rFonts w:cs="B Nazanin" w:hint="cs"/>
+                <w:szCs w:val="40"/>
+                <w:color w:val="black"/>
+              </w:rPr>
+              <w:t>سال1391</w:t>
+            </w:r>
+          </w:p>
+        </w:tc>
+        <w:tc>
+          <w:tcPr>
+            <w:tcW w:w="4657" w:type="dxa"/>
+          </w:tcPr>
+          <w:p>
+            <w:pPr>
+              <w:jc w:val="center"/>
+            </w:pPr>
+            <w:r>
+              <w:rPr>
+                <w:rtl/>
+                <w:rFonts w:cs="B Nazanin" w:hint="cs"/>
+                <w:szCs w:val="40"/>
+                <w:color w:val="black"/>
+              </w:rPr>
+              <w:t>سال 1395</w:t>
+            </w:r>
+          </w:p>
+        </w:tc>
+      </w:tr>
+      <w:tr>
+        <w:tc>
+          <w:tcPr>
+            <w:tcW w:w="4657" w:type="dxa"/>
+          </w:tcPr>
+          <w:p>
+            <w:pPr>
+              <w:jc w:val="center"/>
+            </w:pPr>
+            <w:r>
+              <w:rPr>
+                <w:rtl/>
+                <w:rFonts w:cs="B Nazanin" w:hint="cs"/>
+                <w:szCs w:val="40"/>
+                <w:color w:val="black"/>
+              </w:rPr>
+              <w:t>کل</w:t>
+            </w:r>
+          </w:p>
+        </w:tc>
+        <w:tc>
+          <w:tcPr>
+            <w:tcW w:w="4657" w:type="dxa"/>
+          </w:tcPr>
+          <w:p>
+            <w:pPr>
+              <w:jc w:val="center"/>
+            </w:pPr>
+            <w:r>
+              <w:rPr>
+                <w:rtl/>
+                <w:rFonts w:cs="B Nazanin" w:hint="cs"/>
+                <w:szCs w:val="40"/>
+                <w:color w:val="black"/>
+              </w:rPr>
+              <w:t>21545288</w:t>
+            </w:r>
+          </w:p>
+        </w:tc>
+        <w:tc>
+          <w:tcPr>
+            <w:tcW w:w="4657" w:type="dxa"/>
+          </w:tcPr>
+          <w:p>
+            <w:pPr>
+              <w:jc w:val="center"/>
+            </w:pPr>
+            <w:r>
+              <w:rPr>
+                <w:rtl/>
+                <w:rFonts w:cs="B Nazanin" w:hint="cs"/>
+                <w:szCs w:val="40"/>
+                <w:color w:val="black"/>
+              </w:rPr>
+              <w:t>85487525</w:t>
+            </w:r>
+          </w:p>
+        </w:tc>
+        <w:tc>
+          <w:tcPr>
+            <w:tcW w:w="4657" w:type="dxa"/>
+          </w:tcPr>
+          <w:p>
+            <w:pPr>
+              <w:jc w:val="center"/>
+            </w:pPr>
+            <w:r>
+              <w:rPr>
+                <w:rtl/>
+                <w:rFonts w:cs="B Nazanin" w:hint="cs"/>
+                <w:szCs w:val="40"/>
+                <w:color w:val="black"/>
+              </w:rPr>
+              <w:t>2215659</w:t>
+            </w:r>
+          </w:p>
+        </w:tc>
+      </w:tr>
+      <w:tr>
+        <w:tc>
+          <w:tcPr>
+            <w:tcW w:w="4657" w:type="dxa"/>
+          </w:tcPr>
+          <w:p>
+            <w:pPr>
+              <w:jc w:val="center"/>
+            </w:pPr>
+            <w:r>
+              <w:rPr>
+                <w:rtl/>
+                <w:rFonts w:cs="B Nazanin" w:hint="cs"/>
+                <w:szCs w:val="40"/>
+                <w:color w:val="black"/>
+              </w:rPr>
+              <w:t>البرز</w:t>
+            </w:r>
+          </w:p>
+        </w:tc>
+        <w:tc>
+          <w:tcPr>
+            <w:tcW w:w="4657" w:type="dxa"/>
+          </w:tcPr>
+          <w:p>
+            <w:pPr>
+              <w:jc w:val="center"/>
+            </w:pPr>
+            <w:r>
+              <w:rPr>
+                <w:rtl/>
+                <w:rFonts w:cs="B Nazanin" w:hint="cs"/>
+                <w:szCs w:val="40"/>
+                <w:color w:val="black"/>
+              </w:rPr>
+              <w:t>2521</w:t>
+            </w:r>
+          </w:p>
+        </w:tc>
+        <w:tc>
+          <w:tcPr>
+            <w:tcW w:w="4657" w:type="dxa"/>
+          </w:tcPr>
+          <w:p>
+            <w:pPr>
+              <w:jc w:val="center"/>
+            </w:pPr>
+            <w:r>
+              <w:rPr>
+                <w:rtl/>
+                <w:rFonts w:cs="B Nazanin" w:hint="cs"/>
+                <w:szCs w:val="40"/>
+                <w:color w:val="black"/>
+              </w:rPr>
+              <w:t>5485</w:t>
+            </w:r>
+          </w:p>
+        </w:tc>
+        <w:tc>
+          <w:tcPr>
+            <w:tcW w:w="4657" w:type="dxa"/>
+          </w:tcPr>
+          <w:p>
+            <w:pPr>
+              <w:jc w:val="center"/>
+            </w:pPr>
+            <w:r>
+              <w:rPr>
+                <w:rtl/>
+                <w:rFonts w:cs="B Nazanin" w:hint="cs"/>
+                <w:szCs w:val="40"/>
+                <w:color w:val="black"/>
+              </w:rPr>
+              <w:t>514</w:t>
+            </w:r>
+          </w:p>
+        </w:tc>
+      </w:tr>
+      <w:tr>
+        <w:tc>
+          <w:tcPr>
+            <w:tcW w:w="4657" w:type="dxa"/>
+          </w:tcPr>
+          <w:p>
+            <w:pPr>
+              <w:jc w:val="center"/>
+            </w:pPr>
+            <w:r>
+              <w:rPr>
+                <w:rtl/>
+                <w:rFonts w:cs="B Nazanin" w:hint="cs"/>
+                <w:szCs w:val="40"/>
+                <w:color w:val="black"/>
+              </w:rPr>
+              <w:t>بندرعباس</w:t>
+            </w:r>
+          </w:p>
+        </w:tc>
+        <w:tc>
+          <w:tcPr>
+            <w:tcW w:w="4657" w:type="dxa"/>
+          </w:tcPr>
+          <w:p>
+            <w:pPr>
+              <w:jc w:val="center"/>
+            </w:pPr>
+            <w:r>
+              <w:rPr>
+                <w:rtl/>
+                <w:rFonts w:cs="B Nazanin" w:hint="cs"/>
+                <w:szCs w:val="40"/>
+                <w:color w:val="black"/>
+              </w:rPr>
+              <w:t>145214</w:t>
+            </w:r>
+          </w:p>
+        </w:tc>
+        <w:tc>
+          <w:tcPr>
+            <w:tcW w:w="4657" w:type="dxa"/>
+          </w:tcPr>
+          <w:p>
+            <w:pPr>
+              <w:jc w:val="center"/>
+            </w:pPr>
+            <w:r>
+              <w:rPr>
+                <w:rtl/>
+                <w:rFonts w:cs="B Nazanin" w:hint="cs"/>
+                <w:szCs w:val="40"/>
+                <w:color w:val="black"/>
+              </w:rPr>
+              <w:t>2255</w:t>
+            </w:r>
+          </w:p>
+        </w:tc>
+        <w:tc>
+          <w:tcPr>
+            <w:tcW w:w="4657" w:type="dxa"/>
+          </w:tcPr>
+          <w:p>
+            <w:pPr>
+              <w:jc w:val="center"/>
+            </w:pPr>
+            <w:r>
+              <w:rPr>
+                <w:rtl/>
+                <w:rFonts w:cs="B Nazanin" w:hint="cs"/>
+                <w:szCs w:val="40"/>
+                <w:color w:val="black"/>
+              </w:rPr>
+              <w:t>225552</w:t>
+            </w:r>
+          </w:p>
+        </w:tc>
+      </w:tr>
+    </w:tbl>
   </w:body>
 </w:document>
 </file>

</xml_diff>